<commit_message>
Updated Guidance on People, Identities, Masks, Personas
</commit_message>
<xml_diff>
--- a/02.Generic/03.Discovery/ICT Project Guidance - Discovery - Persons, Identities, Groups, Roles and Authorisation.docx
+++ b/02.Generic/03.Discovery/ICT Project Guidance - Discovery - Persons, Identities, Groups, Roles and Authorisation.docx
@@ -44,10 +44,7 @@
         <w:br/>
       </w:r>
       <w:r>
-        <w:t>Obligations</w:t>
-      </w:r>
-      <w:r>
-        <w:t xml:space="preserve"> and </w:t>
+        <w:t xml:space="preserve">Obligations and </w:t>
       </w:r>
       <w:r>
         <w:t>Permissions</w:t>
@@ -1031,21 +1028,7 @@
             <w:rStyle w:val="Hyperlink"/>
             <w:noProof/>
           </w:rPr>
-          <w:t>Na</w:t>
-        </w:r>
-        <w:r>
-          <w:rPr>
-            <w:rStyle w:val="Hyperlink"/>
-            <w:noProof/>
-          </w:rPr>
-          <w:t>m</w:t>
-        </w:r>
-        <w:r>
-          <w:rPr>
-            <w:rStyle w:val="Hyperlink"/>
-            <w:noProof/>
-          </w:rPr>
-          <w:t>es</w:t>
+          <w:t>Names</w:t>
         </w:r>
         <w:r>
           <w:rPr>
@@ -5691,21 +5674,19 @@
         </w:rPr>
         <w:t xml:space="preserve">designed, </w:t>
       </w:r>
-      <w:proofErr w:type="gramStart"/>
       <w:r>
         <w:rPr>
           <w:i w:val="0"/>
           <w:iCs w:val="0"/>
         </w:rPr>
-        <w:t>developed</w:t>
-      </w:r>
-      <w:proofErr w:type="gramEnd"/>
+        <w:t xml:space="preserve">and </w:t>
+      </w:r>
       <w:r>
         <w:rPr>
           <w:i w:val="0"/>
           <w:iCs w:val="0"/>
         </w:rPr>
-        <w:t xml:space="preserve"> and developed, </w:t>
+        <w:t xml:space="preserve">developed, </w:t>
       </w:r>
       <w:r>
         <w:rPr>
@@ -20577,6 +20558,86 @@
 </file>
 
 <file path=customXml/item2.xml><?xml version="1.0" encoding="utf-8"?>
+<?mso-contentType ?>
+<spe:Receivers xmlns:spe="http://schemas.microsoft.com/sharepoint/events">
+  <Receiver>
+    <Name>Document ID Generator</Name>
+    <Synchronization>Synchronous</Synchronization>
+    <Type>10001</Type>
+    <SequenceNumber>1000</SequenceNumber>
+    <Url/>
+    <Assembly>Microsoft.Office.DocumentManagement, Version=16.0.0.0, Culture=neutral, PublicKeyToken=71e9bce111e9429c</Assembly>
+    <Class>Microsoft.Office.DocumentManagement.Internal.DocIdHandler</Class>
+    <Data/>
+    <Filter/>
+  </Receiver>
+  <Receiver>
+    <Name>Document ID Generator</Name>
+    <Synchronization>Synchronous</Synchronization>
+    <Type>10002</Type>
+    <SequenceNumber>1001</SequenceNumber>
+    <Url/>
+    <Assembly>Microsoft.Office.DocumentManagement, Version=16.0.0.0, Culture=neutral, PublicKeyToken=71e9bce111e9429c</Assembly>
+    <Class>Microsoft.Office.DocumentManagement.Internal.DocIdHandler</Class>
+    <Data/>
+    <Filter/>
+  </Receiver>
+  <Receiver>
+    <Name>Document ID Generator</Name>
+    <Synchronization>Synchronous</Synchronization>
+    <Type>10004</Type>
+    <SequenceNumber>1002</SequenceNumber>
+    <Url/>
+    <Assembly>Microsoft.Office.DocumentManagement, Version=16.0.0.0, Culture=neutral, PublicKeyToken=71e9bce111e9429c</Assembly>
+    <Class>Microsoft.Office.DocumentManagement.Internal.DocIdHandler</Class>
+    <Data/>
+    <Filter/>
+  </Receiver>
+  <Receiver>
+    <Name>Document ID Generator</Name>
+    <Synchronization>Synchronous</Synchronization>
+    <Type>10006</Type>
+    <SequenceNumber>1003</SequenceNumber>
+    <Url/>
+    <Assembly>Microsoft.Office.DocumentManagement, Version=16.0.0.0, Culture=neutral, PublicKeyToken=71e9bce111e9429c</Assembly>
+    <Class>Microsoft.Office.DocumentManagement.Internal.DocIdHandler</Class>
+    <Data/>
+    <Filter/>
+  </Receiver>
+</spe:Receivers>
+</file>
+
+<file path=customXml/item3.xml><?xml version="1.0" encoding="utf-8"?>
+<p:properties xmlns:p="http://schemas.microsoft.com/office/2006/metadata/properties" xmlns:xsi="http://www.w3.org/2001/XMLSchema-instance" xmlns:pc="http://schemas.microsoft.com/office/infopath/2007/PartnerControls">
+  <documentManagement>
+    <_ip_UnifiedCompliancePolicyProperties xmlns="http://schemas.microsoft.com/sharepoint/v3" xsi:nil="true"/>
+    <_ip_UnifiedCompliancePolicyUIAction xmlns="http://schemas.microsoft.com/sharepoint/v3" xsi:nil="true"/>
+    <lcf76f155ced4ddcb4097134ff3c332f xmlns="139127ee-9518-45d9-9514-77dc8f273ced">
+      <Terms xmlns="http://schemas.microsoft.com/office/infopath/2007/PartnerControls"/>
+    </lcf76f155ced4ddcb4097134ff3c332f>
+    <_x0020_ xmlns="139127ee-9518-45d9-9514-77dc8f273ced" xsi:nil="true"/>
+    <DateandTime xmlns="139127ee-9518-45d9-9514-77dc8f273ced" xsi:nil="true"/>
+    <Comment xmlns="139127ee-9518-45d9-9514-77dc8f273ced" xsi:nil="true"/>
+    <TaxCatchAll xmlns="d267a1a7-8edd-4111-a118-4a206d87cecc" xsi:nil="true"/>
+    <_dlc_DocId xmlns="e1b0dd96-a81d-477c-8ece-ee9c4f66c737">MOED-597021718-2941</_dlc_DocId>
+    <_dlc_DocIdUrl xmlns="e1b0dd96-a81d-477c-8ece-ee9c4f66c737">
+      <Url>https://educationgovtnz.sharepoint.com/sites/GRPMoEICTTPHMStrengtheningCyberSecurityandDigitalServicesinK/_layouts/15/DocIdRedir.aspx?ID=MOED-597021718-2941</Url>
+      <Description>MOED-597021718-2941</Description>
+    </_dlc_DocIdUrl>
+  </documentManagement>
+</p:properties>
+</file>
+
+<file path=customXml/item4.xml><?xml version="1.0" encoding="utf-8"?>
+<?mso-contentType ?>
+<FormTemplates xmlns="http://schemas.microsoft.com/sharepoint/v3/contenttype/forms">
+  <Display>DocumentLibraryForm</Display>
+  <Edit>DocumentLibraryForm</Edit>
+  <New>DocumentLibraryForm</New>
+</FormTemplates>
+</file>
+
+<file path=customXml/item5.xml><?xml version="1.0" encoding="utf-8"?>
 <ct:contentTypeSchema xmlns:ct="http://schemas.microsoft.com/office/2006/metadata/contentType" xmlns:ma="http://schemas.microsoft.com/office/2006/metadata/properties/metaAttributes" ct:_="" ma:_="" ma:contentTypeName="Document" ma:contentTypeID="0x010100B480C2AAFAD0314B93110FBA94AF803E" ma:contentTypeVersion="19" ma:contentTypeDescription="Create a new document." ma:contentTypeScope="" ma:versionID="74a3b9bfef33761f57034edf28b9506d">
   <xsd:schema xmlns:xsd="http://www.w3.org/2001/XMLSchema" xmlns:xs="http://www.w3.org/2001/XMLSchema" xmlns:p="http://schemas.microsoft.com/office/2006/metadata/properties" xmlns:ns1="http://schemas.microsoft.com/sharepoint/v3" xmlns:ns2="139127ee-9518-45d9-9514-77dc8f273ced" xmlns:ns3="e1b0dd96-a81d-477c-8ece-ee9c4f66c737" xmlns:ns4="d267a1a7-8edd-4111-a118-4a206d87cecc" targetNamespace="http://schemas.microsoft.com/office/2006/metadata/properties" ma:root="true" ma:fieldsID="ffc9e1ae2e65d33f32ce329a3d87134b" ns1:_="" ns2:_="" ns3:_="" ns4:_="">
     <xsd:import namespace="http://schemas.microsoft.com/sharepoint/v3"/>
@@ -20874,86 +20935,6 @@
 </ct:contentTypeSchema>
 </file>
 
-<file path=customXml/item3.xml><?xml version="1.0" encoding="utf-8"?>
-<?mso-contentType ?>
-<FormTemplates xmlns="http://schemas.microsoft.com/sharepoint/v3/contenttype/forms">
-  <Display>DocumentLibraryForm</Display>
-  <Edit>DocumentLibraryForm</Edit>
-  <New>DocumentLibraryForm</New>
-</FormTemplates>
-</file>
-
-<file path=customXml/item4.xml><?xml version="1.0" encoding="utf-8"?>
-<p:properties xmlns:p="http://schemas.microsoft.com/office/2006/metadata/properties" xmlns:xsi="http://www.w3.org/2001/XMLSchema-instance" xmlns:pc="http://schemas.microsoft.com/office/infopath/2007/PartnerControls">
-  <documentManagement>
-    <_ip_UnifiedCompliancePolicyProperties xmlns="http://schemas.microsoft.com/sharepoint/v3" xsi:nil="true"/>
-    <_ip_UnifiedCompliancePolicyUIAction xmlns="http://schemas.microsoft.com/sharepoint/v3" xsi:nil="true"/>
-    <lcf76f155ced4ddcb4097134ff3c332f xmlns="139127ee-9518-45d9-9514-77dc8f273ced">
-      <Terms xmlns="http://schemas.microsoft.com/office/infopath/2007/PartnerControls"/>
-    </lcf76f155ced4ddcb4097134ff3c332f>
-    <_x0020_ xmlns="139127ee-9518-45d9-9514-77dc8f273ced" xsi:nil="true"/>
-    <DateandTime xmlns="139127ee-9518-45d9-9514-77dc8f273ced" xsi:nil="true"/>
-    <Comment xmlns="139127ee-9518-45d9-9514-77dc8f273ced" xsi:nil="true"/>
-    <TaxCatchAll xmlns="d267a1a7-8edd-4111-a118-4a206d87cecc" xsi:nil="true"/>
-    <_dlc_DocId xmlns="e1b0dd96-a81d-477c-8ece-ee9c4f66c737">MOED-597021718-2941</_dlc_DocId>
-    <_dlc_DocIdUrl xmlns="e1b0dd96-a81d-477c-8ece-ee9c4f66c737">
-      <Url>https://educationgovtnz.sharepoint.com/sites/GRPMoEICTTPHMStrengtheningCyberSecurityandDigitalServicesinK/_layouts/15/DocIdRedir.aspx?ID=MOED-597021718-2941</Url>
-      <Description>MOED-597021718-2941</Description>
-    </_dlc_DocIdUrl>
-  </documentManagement>
-</p:properties>
-</file>
-
-<file path=customXml/item5.xml><?xml version="1.0" encoding="utf-8"?>
-<?mso-contentType ?>
-<spe:Receivers xmlns:spe="http://schemas.microsoft.com/sharepoint/events">
-  <Receiver>
-    <Name>Document ID Generator</Name>
-    <Synchronization>Synchronous</Synchronization>
-    <Type>10001</Type>
-    <SequenceNumber>1000</SequenceNumber>
-    <Url/>
-    <Assembly>Microsoft.Office.DocumentManagement, Version=16.0.0.0, Culture=neutral, PublicKeyToken=71e9bce111e9429c</Assembly>
-    <Class>Microsoft.Office.DocumentManagement.Internal.DocIdHandler</Class>
-    <Data/>
-    <Filter/>
-  </Receiver>
-  <Receiver>
-    <Name>Document ID Generator</Name>
-    <Synchronization>Synchronous</Synchronization>
-    <Type>10002</Type>
-    <SequenceNumber>1001</SequenceNumber>
-    <Url/>
-    <Assembly>Microsoft.Office.DocumentManagement, Version=16.0.0.0, Culture=neutral, PublicKeyToken=71e9bce111e9429c</Assembly>
-    <Class>Microsoft.Office.DocumentManagement.Internal.DocIdHandler</Class>
-    <Data/>
-    <Filter/>
-  </Receiver>
-  <Receiver>
-    <Name>Document ID Generator</Name>
-    <Synchronization>Synchronous</Synchronization>
-    <Type>10004</Type>
-    <SequenceNumber>1002</SequenceNumber>
-    <Url/>
-    <Assembly>Microsoft.Office.DocumentManagement, Version=16.0.0.0, Culture=neutral, PublicKeyToken=71e9bce111e9429c</Assembly>
-    <Class>Microsoft.Office.DocumentManagement.Internal.DocIdHandler</Class>
-    <Data/>
-    <Filter/>
-  </Receiver>
-  <Receiver>
-    <Name>Document ID Generator</Name>
-    <Synchronization>Synchronous</Synchronization>
-    <Type>10006</Type>
-    <SequenceNumber>1003</SequenceNumber>
-    <Url/>
-    <Assembly>Microsoft.Office.DocumentManagement, Version=16.0.0.0, Culture=neutral, PublicKeyToken=71e9bce111e9429c</Assembly>
-    <Class>Microsoft.Office.DocumentManagement.Internal.DocIdHandler</Class>
-    <Data/>
-    <Filter/>
-  </Receiver>
-</spe:Receivers>
-</file>
-
 <file path=customXml/itemProps1.xml><?xml version="1.0" encoding="utf-8"?>
 <ds:datastoreItem xmlns:ds="http://schemas.openxmlformats.org/officeDocument/2006/customXml" ds:itemID="{B5E2C1A7-32A2-494A-B871-83CBA7258EA8}">
   <ds:schemaRefs>
@@ -20963,6 +20944,35 @@
 </file>
 
 <file path=customXml/itemProps2.xml><?xml version="1.0" encoding="utf-8"?>
+<ds:datastoreItem xmlns:ds="http://schemas.openxmlformats.org/officeDocument/2006/customXml" ds:itemID="{2023D3F9-1C64-4968-82D7-149C6251DAD6}">
+  <ds:schemaRefs>
+    <ds:schemaRef ds:uri="http://schemas.microsoft.com/sharepoint/events"/>
+  </ds:schemaRefs>
+</ds:datastoreItem>
+</file>
+
+<file path=customXml/itemProps3.xml><?xml version="1.0" encoding="utf-8"?>
+<ds:datastoreItem xmlns:ds="http://schemas.openxmlformats.org/officeDocument/2006/customXml" ds:itemID="{6702286D-F273-4089-9CAA-235928BAA15D}">
+  <ds:schemaRefs>
+    <ds:schemaRef ds:uri="http://schemas.microsoft.com/office/2006/metadata/properties"/>
+    <ds:schemaRef ds:uri="http://schemas.microsoft.com/office/infopath/2007/PartnerControls"/>
+    <ds:schemaRef ds:uri="http://schemas.microsoft.com/sharepoint/v3"/>
+    <ds:schemaRef ds:uri="139127ee-9518-45d9-9514-77dc8f273ced"/>
+    <ds:schemaRef ds:uri="d267a1a7-8edd-4111-a118-4a206d87cecc"/>
+    <ds:schemaRef ds:uri="e1b0dd96-a81d-477c-8ece-ee9c4f66c737"/>
+  </ds:schemaRefs>
+</ds:datastoreItem>
+</file>
+
+<file path=customXml/itemProps4.xml><?xml version="1.0" encoding="utf-8"?>
+<ds:datastoreItem xmlns:ds="http://schemas.openxmlformats.org/officeDocument/2006/customXml" ds:itemID="{9834B279-DC96-488F-99E8-C29601DFA13D}">
+  <ds:schemaRefs>
+    <ds:schemaRef ds:uri="http://schemas.microsoft.com/sharepoint/v3/contenttype/forms"/>
+  </ds:schemaRefs>
+</ds:datastoreItem>
+</file>
+
+<file path=customXml/itemProps5.xml><?xml version="1.0" encoding="utf-8"?>
 <ds:datastoreItem xmlns:ds="http://schemas.openxmlformats.org/officeDocument/2006/customXml" ds:itemID="{A92CC428-19C8-41A4-8077-F0319381BD4C}">
   <ds:schemaRefs>
     <ds:schemaRef ds:uri="http://schemas.microsoft.com/office/2006/metadata/contentType"/>
@@ -20981,33 +20991,4 @@
     <ds:schemaRef ds:uri="http://schemas.microsoft.com/internal/obd"/>
   </ds:schemaRefs>
 </ds:datastoreItem>
-</file>
-
-<file path=customXml/itemProps3.xml><?xml version="1.0" encoding="utf-8"?>
-<ds:datastoreItem xmlns:ds="http://schemas.openxmlformats.org/officeDocument/2006/customXml" ds:itemID="{9834B279-DC96-488F-99E8-C29601DFA13D}">
-  <ds:schemaRefs>
-    <ds:schemaRef ds:uri="http://schemas.microsoft.com/sharepoint/v3/contenttype/forms"/>
-  </ds:schemaRefs>
-</ds:datastoreItem>
-</file>
-
-<file path=customXml/itemProps4.xml><?xml version="1.0" encoding="utf-8"?>
-<ds:datastoreItem xmlns:ds="http://schemas.openxmlformats.org/officeDocument/2006/customXml" ds:itemID="{6702286D-F273-4089-9CAA-235928BAA15D}">
-  <ds:schemaRefs>
-    <ds:schemaRef ds:uri="http://schemas.microsoft.com/office/2006/metadata/properties"/>
-    <ds:schemaRef ds:uri="http://schemas.microsoft.com/office/infopath/2007/PartnerControls"/>
-    <ds:schemaRef ds:uri="http://schemas.microsoft.com/sharepoint/v3"/>
-    <ds:schemaRef ds:uri="139127ee-9518-45d9-9514-77dc8f273ced"/>
-    <ds:schemaRef ds:uri="d267a1a7-8edd-4111-a118-4a206d87cecc"/>
-    <ds:schemaRef ds:uri="e1b0dd96-a81d-477c-8ece-ee9c4f66c737"/>
-  </ds:schemaRefs>
-</ds:datastoreItem>
-</file>
-
-<file path=customXml/itemProps5.xml><?xml version="1.0" encoding="utf-8"?>
-<ds:datastoreItem xmlns:ds="http://schemas.openxmlformats.org/officeDocument/2006/customXml" ds:itemID="{2023D3F9-1C64-4968-82D7-149C6251DAD6}">
-  <ds:schemaRefs>
-    <ds:schemaRef ds:uri="http://schemas.microsoft.com/sharepoint/events"/>
-  </ds:schemaRefs>
-</ds:datastoreItem>
 </file>
</xml_diff>